<commit_message>
Fixed: * PIMS-864 Modify shipping letters based on feedback from Proc Team
git-svn-id: https://dev.pih-emr.org/svn/repository/projects/warehouse/trunk@10161 f0ac6d2b-dfc5-4988-9158-fc266d298d87
</commit_message>
<xml_diff>
--- a/grails-app/conf/templates/cod-pl-template.docx
+++ b/grails-app/conf/templates/cod-pl-template.docx
@@ -27,51 +27,29 @@
     </w:p>
     <w:p>
       <w:pPr>
-        <w:autoSpaceDE w:val="0"/>
-        <w:autoSpaceDN w:val="0"/>
-        <w:adjustRightInd w:val="0"/>
+        <w:pStyle w:val="PlainText"/>
         <w:jc w:val="center"/>
         <w:rPr>
           <w:rFonts w:ascii="Book Antiqua" w:hAnsi="Book Antiqua"/>
-          <w:sz w:val="22"/>
-          <w:szCs w:val="22"/>
-        </w:rPr>
-      </w:pPr>
-      <w:r>
-        <w:rPr>
-          <w:rFonts w:ascii="Book Antiqua" w:hAnsi="Book Antiqua"/>
-          <w:sz w:val="22"/>
-          <w:szCs w:val="22"/>
-        </w:rPr>
-        <w:t>Container #</w:t>
-      </w:r>
-      <w:r>
-        <w:rPr>
-          <w:rFonts w:ascii="Book Antiqua" w:hAnsi="Book Antiqua"/>
-          <w:noProof/>
-          <w:sz w:val="22"/>
-          <w:szCs w:val="22"/>
-        </w:rPr>
-        <w:t>${containerNumber}</w:t>
-      </w:r>
-      <w:r>
-        <w:rPr>
-          <w:rFonts w:ascii="Book Antiqua" w:hAnsi="Book Antiqua"/>
-          <w:sz w:val="22"/>
-          <w:szCs w:val="22"/>
-        </w:rPr>
-        <w:t xml:space="preserve"> Seal #</w:t>
-      </w:r>
-      <w:r>
-        <w:rPr>
-          <w:rFonts w:ascii="Book Antiqua" w:hAnsi="Book Antiqua"/>
-          <w:noProof/>
-          <w:sz w:val="22"/>
-          <w:szCs w:val="22"/>
-        </w:rPr>
-        <w:t>${sealNumber}</w:t>
-      </w:r>
-    </w:p>
+          <w:b/>
+          <w:noProof/>
+          <w:sz w:val="22"/>
+          <w:szCs w:val="22"/>
+        </w:rPr>
+      </w:pPr>
+      <w:bookmarkStart w:id="0" w:name="_GoBack"/>
+      <w:r>
+        <w:rPr>
+          <w:rFonts w:ascii="Book Antiqua" w:hAnsi="Book Antiqua"/>
+          <w:b/>
+          <w:noProof/>
+          <w:sz w:val="22"/>
+          <w:szCs w:val="22"/>
+        </w:rPr>
+        <w:t>${subtitle}</w:t>
+      </w:r>
+    </w:p>
+    <w:bookmarkEnd w:id="0"/>
     <w:p>
       <w:pPr>
         <w:pStyle w:val="PlainText"/>
@@ -706,54 +684,25 @@
         <w:lastRenderedPageBreak/>
         <w:t>Packing List</w:t>
       </w:r>
-      <w:bookmarkStart w:id="0" w:name="_GoBack"/>
-      <w:bookmarkEnd w:id="0"/>
-    </w:p>
-    <w:p>
-      <w:pPr>
-        <w:autoSpaceDE w:val="0"/>
-        <w:autoSpaceDN w:val="0"/>
-        <w:adjustRightInd w:val="0"/>
-        <w:jc w:val="center"/>
-        <w:rPr>
-          <w:rFonts w:ascii="Book Antiqua" w:hAnsi="Book Antiqua"/>
-          <w:sz w:val="22"/>
-          <w:szCs w:val="22"/>
-        </w:rPr>
-      </w:pPr>
-      <w:r>
-        <w:rPr>
-          <w:rFonts w:ascii="Book Antiqua" w:hAnsi="Book Antiqua"/>
-          <w:sz w:val="22"/>
-          <w:szCs w:val="22"/>
-        </w:rPr>
-        <w:t>Container #</w:t>
-      </w:r>
-      <w:r>
-        <w:rPr>
-          <w:rFonts w:ascii="Book Antiqua" w:hAnsi="Book Antiqua"/>
-          <w:noProof/>
-          <w:sz w:val="22"/>
-          <w:szCs w:val="22"/>
-        </w:rPr>
-        <w:t>${containerNumber}</w:t>
-      </w:r>
-      <w:r>
-        <w:rPr>
-          <w:rFonts w:ascii="Book Antiqua" w:hAnsi="Book Antiqua"/>
-          <w:sz w:val="22"/>
-          <w:szCs w:val="22"/>
-        </w:rPr>
-        <w:t xml:space="preserve"> Seal #</w:t>
-      </w:r>
-      <w:r>
-        <w:rPr>
-          <w:rFonts w:ascii="Book Antiqua" w:hAnsi="Book Antiqua"/>
-          <w:noProof/>
-          <w:sz w:val="22"/>
-          <w:szCs w:val="22"/>
-        </w:rPr>
-        <w:t>${sealNumber}</w:t>
+    </w:p>
+    <w:p>
+      <w:pPr>
+        <w:pStyle w:val="PlainText"/>
+        <w:rPr>
+          <w:rFonts w:ascii="Book Antiqua" w:hAnsi="Book Antiqua"/>
+          <w:noProof/>
+          <w:sz w:val="22"/>
+          <w:szCs w:val="22"/>
+        </w:rPr>
+      </w:pPr>
+      <w:r>
+        <w:rPr>
+          <w:rFonts w:ascii="Book Antiqua" w:hAnsi="Book Antiqua"/>
+          <w:noProof/>
+          <w:sz w:val="22"/>
+          <w:szCs w:val="22"/>
+        </w:rPr>
+        <w:t xml:space="preserve">${date} </w:t>
       </w:r>
     </w:p>
     <w:p>
@@ -1239,6 +1188,7 @@
         <w:temporary/>
         <w:showingPlcHdr/>
       </w:sdtPr>
+      <w:sdtEndPr/>
       <w:sdtContent>
         <w:r>
           <w:t>[Type text]</w:t>
@@ -1257,6 +1207,7 @@
         <w:temporary/>
         <w:showingPlcHdr/>
       </w:sdtPr>
+      <w:sdtEndPr/>
       <w:sdtContent>
         <w:r>
           <w:t>[Type text]</w:t>
@@ -1275,6 +1226,7 @@
         <w:temporary/>
         <w:showingPlcHdr/>
       </w:sdtPr>
+      <w:sdtEndPr/>
       <w:sdtContent>
         <w:r>
           <w:t>[Type text]</w:t>
@@ -1477,6 +1429,7 @@
               <w:lang w:val="pt-BR"/>
             </w:rPr>
           </w:pPr>
+          <w:proofErr w:type="spellStart"/>
           <w:r>
             <w:rPr>
               <w:rFonts w:ascii="Book Antiqua" w:hAnsi="Book Antiqua"/>
@@ -1484,7 +1437,17 @@
               <w:szCs w:val="22"/>
               <w:lang w:val="pt-BR"/>
             </w:rPr>
-            <w:t xml:space="preserve">tel: (617) 998-8922 </w:t>
+            <w:t>tel</w:t>
+          </w:r>
+          <w:proofErr w:type="spellEnd"/>
+          <w:r>
+            <w:rPr>
+              <w:rFonts w:ascii="Book Antiqua" w:hAnsi="Book Antiqua"/>
+              <w:sz w:val="22"/>
+              <w:szCs w:val="22"/>
+              <w:lang w:val="pt-BR"/>
+            </w:rPr>
+            <w:t xml:space="preserve">: (617) 998-8922 </w:t>
           </w:r>
           <w:r>
             <w:rPr>
@@ -2502,7 +2465,7 @@
     <w:charset w:val="00"/>
     <w:family w:val="auto"/>
     <w:pitch w:val="variable"/>
-    <w:sig w:usb0="E0002AFF" w:usb1="C0007843" w:usb2="00000009" w:usb3="00000000" w:csb0="000001FF" w:csb1="00000000"/>
+    <w:sig w:usb0="00000003" w:usb1="00000000" w:usb2="00000000" w:usb3="00000000" w:csb0="00000001" w:csb1="00000000"/>
   </w:font>
   <w:font w:name="Calibri">
     <w:panose1 w:val="020F0502020204030204"/>
@@ -2526,9 +2489,11 @@
     <w:sig w:usb0="00000000" w:usb1="10000000" w:usb2="00000000" w:usb3="00000000" w:csb0="80000000" w:csb1="00000000"/>
   </w:font>
   <w:font w:name="ＭＳ ゴシック">
-    <w:charset w:val="4E"/>
-    <w:family w:val="auto"/>
-    <w:pitch w:val="variable"/>
+    <w:panose1 w:val="00000000000000000000"/>
+    <w:charset w:val="80"/>
+    <w:family w:val="modern"/>
+    <w:notTrueType/>
+    <w:pitch w:val="fixed"/>
     <w:sig w:usb0="00000001" w:usb1="08070000" w:usb2="00000010" w:usb3="00000000" w:csb0="00020000" w:csb1="00000000"/>
   </w:font>
   <w:font w:name="Cambria">
@@ -2539,9 +2504,11 @@
     <w:sig w:usb0="E00002FF" w:usb1="400004FF" w:usb2="00000000" w:usb3="00000000" w:csb0="0000019F" w:csb1="00000000"/>
   </w:font>
   <w:font w:name="ＭＳ 明朝">
-    <w:charset w:val="4E"/>
-    <w:family w:val="auto"/>
-    <w:pitch w:val="variable"/>
+    <w:panose1 w:val="00000000000000000000"/>
+    <w:charset w:val="80"/>
+    <w:family w:val="roman"/>
+    <w:notTrueType/>
+    <w:pitch w:val="fixed"/>
     <w:sig w:usb0="00000001" w:usb1="08070000" w:usb2="00000010" w:usb3="00000000" w:csb0="00020000" w:csb1="00000000"/>
   </w:font>
 </w:fonts>
@@ -3327,7 +3294,7 @@
 </file>
 
 <file path=customXml/itemProps1.xml><?xml version="1.0" encoding="utf-8"?>
-<ds:datastoreItem xmlns:ds="http://schemas.openxmlformats.org/officeDocument/2006/customXml" ds:itemID="{7F406294-356A-5942-BB83-40B1E8F2AF60}">
+<ds:datastoreItem xmlns:ds="http://schemas.openxmlformats.org/officeDocument/2006/customXml" ds:itemID="{62759EEF-4CC3-4140-AAA6-6BE399FDE4F3}">
   <ds:schemaRefs>
     <ds:schemaRef ds:uri="http://schemas.openxmlformats.org/officeDocument/2006/bibliography"/>
   </ds:schemaRefs>

</xml_diff>